<commit_message>
Update Repair Leaks in Compressed Air Lines.docx
Spacing adjustment
</commit_message>
<xml_diff>
--- a/Compressor/Repair Leaks in Compressed Air Lines.docx
+++ b/Compressor/Repair Leaks in Compressed Air Lines.docx
@@ -1242,7 +1242,7 @@
     </w:tbl>
     <w:p>
       <w:pPr>
-        <w:spacing w:line="360" w:lineRule="auto"/>
+        <w:spacing w:before="120" w:line="360" w:lineRule="auto"/>
         <w:jc w:val="center"/>
         <w:rPr>
           <w:b/>
@@ -2691,7 +2691,7 @@
     <w:p>
       <w:pPr>
         <w:pStyle w:val="BodyTextIndent2"/>
-        <w:spacing w:after="0" w:line="360" w:lineRule="auto"/>
+        <w:spacing w:before="120" w:after="0" w:line="360" w:lineRule="auto"/>
         <w:ind w:left="0"/>
         <w:jc w:val="center"/>
         <w:rPr>
@@ -3340,6 +3340,7 @@
                 <w:color w:val="000000"/>
                 <w:lang w:eastAsia="zh-CN"/>
               </w:rPr>
+              <w:lastRenderedPageBreak/>
               <w:t>${LL}</w:t>
             </w:r>
           </w:p>
@@ -3502,7 +3503,6 @@
                 <w:color w:val="000000"/>
                 <w:lang w:eastAsia="zh-CN"/>
               </w:rPr>
-              <w:lastRenderedPageBreak/>
               <w:t>${LL}</w:t>
             </w:r>
           </w:p>
@@ -4356,7 +4356,7 @@
     <w:p>
       <w:pPr>
         <w:pStyle w:val="BodyTextIndent2"/>
-        <w:spacing w:after="0" w:line="360" w:lineRule="auto"/>
+        <w:spacing w:before="120" w:after="0" w:line="360" w:lineRule="auto"/>
         <w:ind w:left="0"/>
         <w:jc w:val="center"/>
         <w:rPr>
@@ -4779,7 +4779,7 @@
     </w:p>
     <w:p>
       <w:pPr>
-        <w:spacing w:before="240" w:line="360" w:lineRule="auto"/>
+        <w:spacing w:before="120" w:line="360" w:lineRule="auto"/>
         <w:ind w:firstLine="720"/>
         <w:jc w:val="both"/>
         <w:rPr>
@@ -4924,7 +4924,11 @@
         </w:rPr>
       </w:pPr>
       <w:r>
-        <w:t xml:space="preserve">The below links are for implementation cost references. We do not endorse/recommend these brands or products. Furthermore, these products may or may not be suitable for the application. The client should contact a vendor(s) to conduct a detailed study of the process, </w:t>
+        <w:t xml:space="preserve">The below links are for implementation cost references. We do not endorse/recommend these brands or products. Furthermore, these products may or may not be suitable for the </w:t>
+      </w:r>
+      <w:r>
+        <w:lastRenderedPageBreak/>
+        <w:t xml:space="preserve">application. The client should contact a vendor(s) to conduct a detailed study of the process, </w:t>
       </w:r>
       <w:proofErr w:type="gramStart"/>
       <w:r>

</xml_diff>

<commit_message>
Repair Leaks in Compressed Air Lines
Standardized template
</commit_message>
<xml_diff>
--- a/Compressor/Repair Leaks in Compressed Air Lines.docx
+++ b/Compressor/Repair Leaks in Compressed Air Lines.docx
@@ -68,20 +68,6 @@
           <w:ilvl w:val="12"/>
           <w:numId w:val="0"/>
         </w:numPr>
-        <w:tabs>
-          <w:tab w:val="left" w:pos="0"/>
-          <w:tab w:val="left" w:pos="720"/>
-          <w:tab w:val="left" w:pos="1440"/>
-          <w:tab w:val="left" w:pos="2160"/>
-          <w:tab w:val="left" w:pos="2880"/>
-          <w:tab w:val="left" w:pos="3600"/>
-          <w:tab w:val="left" w:pos="4320"/>
-          <w:tab w:val="left" w:pos="5040"/>
-          <w:tab w:val="left" w:pos="5760"/>
-          <w:tab w:val="left" w:pos="6480"/>
-          <w:tab w:val="left" w:pos="7200"/>
-          <w:tab w:val="left" w:pos="7920"/>
-        </w:tabs>
         <w:spacing w:before="120" w:line="360" w:lineRule="auto"/>
         <w:jc w:val="both"/>
       </w:pPr>
@@ -100,20 +86,6 @@
           <w:ilvl w:val="12"/>
           <w:numId w:val="0"/>
         </w:numPr>
-        <w:tabs>
-          <w:tab w:val="left" w:pos="0"/>
-          <w:tab w:val="left" w:pos="720"/>
-          <w:tab w:val="left" w:pos="1440"/>
-          <w:tab w:val="left" w:pos="2160"/>
-          <w:tab w:val="left" w:pos="2880"/>
-          <w:tab w:val="left" w:pos="3600"/>
-          <w:tab w:val="left" w:pos="4320"/>
-          <w:tab w:val="left" w:pos="5040"/>
-          <w:tab w:val="left" w:pos="5760"/>
-          <w:tab w:val="left" w:pos="6480"/>
-          <w:tab w:val="left" w:pos="7200"/>
-          <w:tab w:val="left" w:pos="7920"/>
-        </w:tabs>
       </w:pPr>
       <w:r>
         <w:tab/>
@@ -172,7 +144,7 @@
           </w:tcPr>
           <w:p>
             <w:pPr>
-              <w:spacing w:line="360" w:lineRule="auto"/>
+              <w:spacing w:before="60" w:after="60" w:line="276" w:lineRule="auto"/>
             </w:pPr>
             <w:r>
               <w:t>Annual Cost Savings</w:t>
@@ -186,10 +158,16 @@
           </w:tcPr>
           <w:p>
             <w:pPr>
-              <w:spacing w:line="360" w:lineRule="auto"/>
+              <w:spacing w:before="60" w:after="60" w:line="276" w:lineRule="auto"/>
             </w:pPr>
             <w:r>
-              <w:t>${ACS}</w:t>
+              <w:t>${</w:t>
+            </w:r>
+            <w:r>
+              <w:t>A</w:t>
+            </w:r>
+            <w:r>
+              <w:t>CS}</w:t>
             </w:r>
           </w:p>
         </w:tc>
@@ -205,7 +183,7 @@
           </w:tcPr>
           <w:p>
             <w:pPr>
-              <w:spacing w:line="360" w:lineRule="auto"/>
+              <w:spacing w:before="60" w:after="60" w:line="276" w:lineRule="auto"/>
             </w:pPr>
             <w:r>
               <w:t>Implementation Cost</w:t>
@@ -219,7 +197,7 @@
           </w:tcPr>
           <w:p>
             <w:pPr>
-              <w:spacing w:line="360" w:lineRule="auto"/>
+              <w:spacing w:before="60" w:after="60" w:line="276" w:lineRule="auto"/>
             </w:pPr>
             <w:r>
               <w:t>${IC}</w:t>
@@ -238,7 +216,7 @@
           </w:tcPr>
           <w:p>
             <w:pPr>
-              <w:spacing w:line="360" w:lineRule="auto"/>
+              <w:spacing w:before="60" w:after="60" w:line="276" w:lineRule="auto"/>
             </w:pPr>
             <w:r>
               <w:t>Payback Period</w:t>
@@ -252,7 +230,7 @@
           </w:tcPr>
           <w:p>
             <w:pPr>
-              <w:spacing w:line="360" w:lineRule="auto"/>
+              <w:spacing w:before="60" w:after="60" w:line="276" w:lineRule="auto"/>
             </w:pPr>
             <w:r>
               <w:t>${PB}</w:t>
@@ -271,7 +249,7 @@
           </w:tcPr>
           <w:p>
             <w:pPr>
-              <w:spacing w:line="360" w:lineRule="auto"/>
+              <w:spacing w:before="60" w:after="60" w:line="276" w:lineRule="auto"/>
             </w:pPr>
             <w:r>
               <w:t xml:space="preserve">Annual </w:t>
@@ -288,10 +266,16 @@
           </w:tcPr>
           <w:p>
             <w:pPr>
-              <w:spacing w:line="360" w:lineRule="auto"/>
+              <w:spacing w:before="60" w:after="60" w:line="276" w:lineRule="auto"/>
             </w:pPr>
             <w:r>
-              <w:t xml:space="preserve">${AES} </w:t>
+              <w:t>${</w:t>
+            </w:r>
+            <w:r>
+              <w:t>A</w:t>
+            </w:r>
+            <w:r>
+              <w:t xml:space="preserve">ES} </w:t>
             </w:r>
             <w:r>
               <w:t>kWh</w:t>
@@ -310,7 +294,7 @@
           </w:tcPr>
           <w:p>
             <w:pPr>
-              <w:spacing w:line="360" w:lineRule="auto"/>
+              <w:spacing w:before="60" w:after="60" w:line="276" w:lineRule="auto"/>
             </w:pPr>
             <w:r>
               <w:t xml:space="preserve">Annual </w:t>
@@ -327,10 +311,16 @@
           </w:tcPr>
           <w:p>
             <w:pPr>
-              <w:spacing w:line="360" w:lineRule="auto"/>
+              <w:spacing w:before="60" w:after="60" w:line="276" w:lineRule="auto"/>
             </w:pPr>
             <w:r>
-              <w:t xml:space="preserve">${ADS} </w:t>
+              <w:t>${</w:t>
+            </w:r>
+            <w:r>
+              <w:t>A</w:t>
+            </w:r>
+            <w:r>
+              <w:t xml:space="preserve">DS} </w:t>
             </w:r>
             <w:r>
               <w:t>kW</w:t>
@@ -349,7 +339,7 @@
           </w:tcPr>
           <w:p>
             <w:pPr>
-              <w:spacing w:line="360" w:lineRule="auto"/>
+              <w:spacing w:before="60" w:after="60" w:line="276" w:lineRule="auto"/>
             </w:pPr>
             <w:r>
               <w:t>ARC Number</w:t>
@@ -363,7 +353,7 @@
           </w:tcPr>
           <w:p>
             <w:pPr>
-              <w:spacing w:line="360" w:lineRule="auto"/>
+              <w:spacing w:before="60" w:after="60" w:line="276" w:lineRule="auto"/>
             </w:pPr>
             <w:r>
               <w:t>2.</w:t>
@@ -527,14 +517,12 @@
     </w:p>
     <w:p>
       <w:pPr>
-        <w:spacing w:after="120" w:line="360" w:lineRule="auto"/>
-        <w:ind w:firstLine="720"/>
+        <w:spacing w:line="360" w:lineRule="auto"/>
         <w:jc w:val="both"/>
-        <w:rPr>
-          <w:b/>
-          <w:bCs/>
-        </w:rPr>
       </w:pPr>
+      <w:r>
+        <w:tab/>
+      </w:r>
       <w:r>
         <w:t>The parameters listed below affect the cost of compressed air leaks.</w:t>
       </w:r>
@@ -1242,7 +1230,7 @@
     </w:tbl>
     <w:p>
       <w:pPr>
-        <w:spacing w:before="120" w:line="360" w:lineRule="auto"/>
+        <w:spacing w:line="360" w:lineRule="auto"/>
         <w:jc w:val="center"/>
         <w:rPr>
           <w:b/>
@@ -1312,10 +1300,19 @@
     </w:p>
     <w:p>
       <w:pPr>
-        <w:pStyle w:val="BodyTextIndent2"/>
-        <w:spacing w:after="0" w:line="360" w:lineRule="auto"/>
-        <w:ind w:left="0" w:firstLine="720"/>
+        <w:spacing w:before="120" w:line="360" w:lineRule="auto"/>
+        <w:rPr>
+          <w:b/>
+          <w:bCs/>
+        </w:rPr>
       </w:pPr>
+      <w:r>
+        <w:rPr>
+          <w:b/>
+          <w:bCs/>
+        </w:rPr>
+        <w:tab/>
+      </w:r>
       <w:r>
         <w:t>Using these values, the volumetric flow rate, power lost due to leaks,</w:t>
       </w:r>
@@ -2765,13 +2762,21 @@
       <w:pPr>
         <w:pStyle w:val="BodyTextIndent2"/>
         <w:spacing w:after="0" w:line="360" w:lineRule="auto"/>
-        <w:ind w:left="0" w:firstLine="720"/>
-        <w:jc w:val="both"/>
+        <w:ind w:left="0"/>
         <w:rPr>
           <w:b/>
           <w:bCs/>
+          <w:color w:val="FF00FF"/>
         </w:rPr>
       </w:pPr>
+      <w:r>
+        <w:rPr>
+          <w:b/>
+          <w:bCs/>
+          <w:color w:val="FF00FF"/>
+        </w:rPr>
+        <w:tab/>
+      </w:r>
       <w:r>
         <w:t xml:space="preserve">As the table above shows, the cost of compressed air leaks increases exponentially as the size of the leak increases. The estimated demand </w:t>
       </w:r>
@@ -4444,12 +4449,17 @@
     <w:p>
       <w:pPr>
         <w:spacing w:line="360" w:lineRule="auto"/>
-        <w:ind w:firstLine="720"/>
         <w:jc w:val="both"/>
         <w:rPr>
-          <w:bCs/>
+          <w:b/>
         </w:rPr>
       </w:pPr>
+      <w:r>
+        <w:rPr>
+          <w:b/>
+        </w:rPr>
+        <w:tab/>
+      </w:r>
       <w:r>
         <w:t>The cost savings for this recommendation as</w:t>
       </w:r>
@@ -4780,12 +4790,17 @@
     <w:p>
       <w:pPr>
         <w:spacing w:before="120" w:line="360" w:lineRule="auto"/>
-        <w:ind w:firstLine="720"/>
         <w:jc w:val="both"/>
         <w:rPr>
-          <w:b/>
+          <w:bCs/>
         </w:rPr>
       </w:pPr>
+      <w:r>
+        <w:rPr>
+          <w:bCs/>
+        </w:rPr>
+        <w:tab/>
+      </w:r>
       <w:r>
         <w:rPr>
           <w:b/>
@@ -4797,61 +4812,103 @@
           <w:b/>
           <w:u w:val="single"/>
         </w:rPr>
-        <w:t>${AES}</w:t>
+        <w:t>${</w:t>
       </w:r>
       <w:r>
         <w:rPr>
           <w:b/>
           <w:u w:val="single"/>
         </w:rPr>
-        <w:t xml:space="preserve"> </w:t>
+        <w:t>A</w:t>
       </w:r>
       <w:r>
         <w:rPr>
           <w:b/>
           <w:u w:val="single"/>
         </w:rPr>
-        <w:t>kWh</w:t>
-      </w:r>
-      <w:r>
-        <w:rPr>
-          <w:b/>
-        </w:rPr>
-        <w:t xml:space="preserve">, and the annual demand savings is </w:t>
+        <w:t>ES}</w:t>
       </w:r>
       <w:r>
         <w:rPr>
           <w:b/>
           <w:u w:val="single"/>
         </w:rPr>
-        <w:t>${ADS}</w:t>
+        <w:t xml:space="preserve"> </w:t>
       </w:r>
       <w:r>
         <w:rPr>
           <w:b/>
           <w:u w:val="single"/>
         </w:rPr>
-        <w:t xml:space="preserve"> </w:t>
+        <w:t>kWh</w:t>
+      </w:r>
+      <w:r>
+        <w:rPr>
+          <w:b/>
+        </w:rPr>
+        <w:t xml:space="preserve">, and the annual demand savings is </w:t>
       </w:r>
       <w:r>
         <w:rPr>
           <w:b/>
           <w:u w:val="single"/>
         </w:rPr>
-        <w:t>kW</w:t>
-      </w:r>
-      <w:r>
-        <w:rPr>
-          <w:b/>
-        </w:rPr>
-        <w:t xml:space="preserve">. The annual cost savings is </w:t>
+        <w:t>${</w:t>
       </w:r>
       <w:r>
         <w:rPr>
           <w:b/>
           <w:u w:val="single"/>
         </w:rPr>
-        <w:t>${ACS}</w:t>
+        <w:t>A</w:t>
+      </w:r>
+      <w:r>
+        <w:rPr>
+          <w:b/>
+          <w:u w:val="single"/>
+        </w:rPr>
+        <w:t>DS}</w:t>
+      </w:r>
+      <w:r>
+        <w:rPr>
+          <w:b/>
+          <w:u w:val="single"/>
+        </w:rPr>
+        <w:t xml:space="preserve"> </w:t>
+      </w:r>
+      <w:r>
+        <w:rPr>
+          <w:b/>
+          <w:u w:val="single"/>
+        </w:rPr>
+        <w:t>kW</w:t>
+      </w:r>
+      <w:r>
+        <w:rPr>
+          <w:b/>
+        </w:rPr>
+        <w:t xml:space="preserve">. The annual cost savings is </w:t>
+      </w:r>
+      <w:r>
+        <w:rPr>
+          <w:b/>
+          <w:u w:val="single"/>
+        </w:rPr>
+        <w:t>${</w:t>
+      </w:r>
+      <w:r>
+        <w:rPr>
+          <w:b/>
+          <w:u w:val="single"/>
+        </w:rPr>
+        <w:t>A</w:t>
+      </w:r>
+      <w:r>
+        <w:rPr>
+          <w:b/>
+          <w:u w:val="single"/>
+        </w:rPr>
+        <w:t>CS}</w:t>
       </w:r>
       <w:r>
         <w:rPr>
@@ -4916,13 +4973,17 @@
     <w:p>
       <w:pPr>
         <w:spacing w:line="360" w:lineRule="auto"/>
-        <w:ind w:firstLine="720"/>
         <w:jc w:val="both"/>
         <w:rPr>
           <w:b/>
-          <w:u w:val="single"/>
         </w:rPr>
       </w:pPr>
+      <w:r>
+        <w:rPr>
+          <w:b/>
+        </w:rPr>
+        <w:tab/>
+      </w:r>
       <w:r>
         <w:t xml:space="preserve">The below links are for implementation cost references. We do not endorse/recommend these brands or products. Furthermore, these products may or may not be suitable for the </w:t>
       </w:r>
@@ -5044,9 +5105,11 @@
     <w:p>
       <w:pPr>
         <w:spacing w:line="360" w:lineRule="auto"/>
-        <w:ind w:firstLine="720"/>
         <w:jc w:val="both"/>
       </w:pPr>
+      <w:r>
+        <w:tab/>
+      </w:r>
       <w:r>
         <w:t>The volumetric flow rate of free air exiting the hole is dependent upon whether the flow is choked. When the ratio of atmospheric pressure to line pressure is less than 0.5283, the flow is said to be choked (i.e., tr</w:t>
       </w:r>
@@ -5089,9 +5152,11 @@
     <w:p>
       <w:pPr>
         <w:spacing w:line="360" w:lineRule="auto"/>
-        <w:ind w:firstLine="720"/>
         <w:jc w:val="both"/>
       </w:pPr>
+      <w:r>
+        <w:tab/>
+      </w:r>
       <w:proofErr w:type="spellStart"/>
       <w:r>
         <w:t>V</w:t>
@@ -5105,6 +5170,9 @@
       <w:proofErr w:type="spellEnd"/>
       <w:r>
         <w:tab/>
+      </w:r>
+      <w:r>
+        <w:t xml:space="preserve">= </w:t>
       </w:r>
       <m:oMath>
         <m:f>
@@ -5918,6 +5986,10 @@
       </w:pPr>
       <w:proofErr w:type="gramStart"/>
       <w:r>
+        <w:rPr>
+          <w:rFonts w:hint="eastAsia"/>
+          <w:lang w:eastAsia="zh-CN"/>
+        </w:rPr>
         <w:t>w</w:t>
       </w:r>
       <w:r>
@@ -5928,12 +6000,11 @@
     <w:p>
       <w:pPr>
         <w:spacing w:line="360" w:lineRule="auto"/>
-        <w:ind w:left="1440" w:hanging="720"/>
         <w:jc w:val="both"/>
-        <w:rPr>
-          <w:iCs/>
-        </w:rPr>
       </w:pPr>
+      <w:r>
+        <w:tab/>
+      </w:r>
       <w:proofErr w:type="spellStart"/>
       <w:r>
         <w:rPr>
@@ -5972,12 +6043,11 @@
     <w:p>
       <w:pPr>
         <w:spacing w:line="360" w:lineRule="auto"/>
-        <w:ind w:left="1440" w:hanging="720"/>
         <w:jc w:val="both"/>
-        <w:rPr>
-          <w:iCs/>
-        </w:rPr>
       </w:pPr>
+      <w:r>
+        <w:tab/>
+      </w:r>
       <w:r>
         <w:rPr>
           <w:iCs/>
@@ -6002,7 +6072,14 @@
         <w:rPr>
           <w:iCs/>
         </w:rPr>
-        <w:t>Diameter of the leak</w:t>
+        <w:t xml:space="preserve">Diameter of the </w:t>
+      </w:r>
+      <w:proofErr w:type="gramStart"/>
+      <w:r>
+        <w:rPr>
+          <w:iCs/>
+        </w:rPr>
+        <w:t>leak</w:t>
       </w:r>
       <w:r>
         <w:rPr>
@@ -6010,16 +6087,16 @@
         </w:rPr>
         <w:t>;</w:t>
       </w:r>
+      <w:proofErr w:type="gramEnd"/>
     </w:p>
     <w:p>
       <w:pPr>
         <w:spacing w:line="360" w:lineRule="auto"/>
-        <w:ind w:left="1440" w:hanging="720"/>
         <w:jc w:val="both"/>
-        <w:rPr>
-          <w:iCs/>
-        </w:rPr>
       </w:pPr>
+      <w:r>
+        <w:tab/>
+      </w:r>
       <w:r>
         <w:rPr>
           <w:iCs/>
@@ -6074,12 +6151,11 @@
     <w:p>
       <w:pPr>
         <w:spacing w:line="360" w:lineRule="auto"/>
-        <w:ind w:left="1440" w:hanging="720"/>
         <w:jc w:val="both"/>
-        <w:rPr>
-          <w:iCs/>
-        </w:rPr>
       </w:pPr>
+      <w:r>
+        <w:tab/>
+      </w:r>
       <w:r>
         <w:rPr>
           <w:iCs/>
@@ -6152,12 +6228,11 @@
     <w:p>
       <w:pPr>
         <w:spacing w:line="360" w:lineRule="auto"/>
-        <w:ind w:left="1440" w:hanging="720"/>
         <w:jc w:val="both"/>
-        <w:rPr>
-          <w:iCs/>
-        </w:rPr>
       </w:pPr>
+      <w:r>
+        <w:tab/>
+      </w:r>
       <w:proofErr w:type="spellStart"/>
       <w:r>
         <w:rPr>
@@ -6207,12 +6282,11 @@
     <w:p>
       <w:pPr>
         <w:spacing w:line="360" w:lineRule="auto"/>
-        <w:ind w:left="1440" w:hanging="720"/>
         <w:jc w:val="both"/>
-        <w:rPr>
-          <w:iCs/>
-        </w:rPr>
       </w:pPr>
+      <w:r>
+        <w:tab/>
+      </w:r>
       <w:r>
         <w:rPr>
           <w:iCs/>
@@ -6268,12 +6342,11 @@
     <w:p>
       <w:pPr>
         <w:spacing w:line="360" w:lineRule="auto"/>
-        <w:ind w:left="1440" w:hanging="720"/>
         <w:jc w:val="both"/>
-        <w:rPr>
-          <w:iCs/>
-        </w:rPr>
       </w:pPr>
+      <w:r>
+        <w:tab/>
+      </w:r>
       <w:r>
         <w:rPr>
           <w:iCs/>
@@ -6304,12 +6377,11 @@
     <w:p>
       <w:pPr>
         <w:spacing w:line="360" w:lineRule="auto"/>
-        <w:ind w:left="1440" w:hanging="720"/>
         <w:jc w:val="both"/>
-        <w:rPr>
-          <w:iCs/>
-        </w:rPr>
       </w:pPr>
+      <w:r>
+        <w:tab/>
+      </w:r>
       <w:r>
         <w:rPr>
           <w:iCs/>
@@ -6359,12 +6431,11 @@
     <w:p>
       <w:pPr>
         <w:spacing w:line="360" w:lineRule="auto"/>
-        <w:ind w:left="1440" w:hanging="720"/>
         <w:jc w:val="both"/>
-        <w:rPr>
-          <w:iCs/>
-        </w:rPr>
       </w:pPr>
+      <w:r>
+        <w:tab/>
+      </w:r>
       <w:r>
         <w:rPr>
           <w:iCs/>
@@ -6400,12 +6471,11 @@
     <w:p>
       <w:pPr>
         <w:spacing w:line="360" w:lineRule="auto"/>
-        <w:ind w:left="1440" w:hanging="720"/>
         <w:jc w:val="both"/>
-        <w:rPr>
-          <w:iCs/>
-        </w:rPr>
       </w:pPr>
+      <w:r>
+        <w:tab/>
+      </w:r>
       <w:r>
         <w:rPr>
           <w:iCs/>
@@ -6462,9 +6532,11 @@
     <w:p>
       <w:pPr>
         <w:spacing w:line="360" w:lineRule="auto"/>
-        <w:ind w:left="1440" w:hanging="720"/>
         <w:jc w:val="both"/>
       </w:pPr>
+      <w:r>
+        <w:tab/>
+      </w:r>
       <w:r>
         <w:rPr>
           <w:iCs/>
@@ -6503,11 +6575,13 @@
     <w:p>
       <w:pPr>
         <w:spacing w:line="360" w:lineRule="auto"/>
-        <w:ind w:firstLine="720"/>
         <w:jc w:val="both"/>
       </w:pPr>
       <w:r>
         <w:lastRenderedPageBreak/>
+        <w:tab/>
+      </w:r>
+      <w:r>
         <w:t xml:space="preserve">The power loss from leaks, estimated as the power required to compress the volume of air lost from atmospheric pressure, </w:t>
       </w:r>
       <w:proofErr w:type="spellStart"/>
@@ -6569,9 +6643,11 @@
     <w:p>
       <w:pPr>
         <w:spacing w:line="360" w:lineRule="auto"/>
-        <w:ind w:firstLine="720"/>
         <w:jc w:val="both"/>
       </w:pPr>
+      <w:r>
+        <w:tab/>
+      </w:r>
       <w:r>
         <w:t xml:space="preserve">L </w:t>
       </w:r>
@@ -7305,6 +7381,10 @@
       </w:pPr>
       <w:proofErr w:type="gramStart"/>
       <w:r>
+        <w:rPr>
+          <w:rFonts w:hint="eastAsia"/>
+          <w:lang w:eastAsia="zh-CN"/>
+        </w:rPr>
         <w:t>w</w:t>
       </w:r>
       <w:r>
@@ -7315,12 +7395,11 @@
     <w:p>
       <w:pPr>
         <w:spacing w:line="360" w:lineRule="auto"/>
-        <w:ind w:left="1440" w:hanging="720"/>
         <w:jc w:val="both"/>
-        <w:rPr>
-          <w:iCs/>
-        </w:rPr>
       </w:pPr>
+      <w:r>
+        <w:tab/>
+      </w:r>
       <w:r>
         <w:rPr>
           <w:iCs/>
@@ -7344,12 +7423,11 @@
     <w:p>
       <w:pPr>
         <w:spacing w:line="360" w:lineRule="auto"/>
-        <w:ind w:left="1440" w:hanging="720"/>
         <w:jc w:val="both"/>
-        <w:rPr>
-          <w:iCs/>
-        </w:rPr>
       </w:pPr>
+      <w:r>
+        <w:tab/>
+      </w:r>
       <w:r>
         <w:rPr>
           <w:iCs/>
@@ -7373,12 +7451,11 @@
     <w:p>
       <w:pPr>
         <w:spacing w:line="360" w:lineRule="auto"/>
-        <w:ind w:left="1440" w:hanging="720"/>
         <w:jc w:val="both"/>
-        <w:rPr>
-          <w:iCs/>
-        </w:rPr>
       </w:pPr>
+      <w:r>
+        <w:tab/>
+      </w:r>
       <w:r>
         <w:rPr>
           <w:iCs/>
@@ -7408,12 +7485,11 @@
     <w:p>
       <w:pPr>
         <w:spacing w:line="360" w:lineRule="auto"/>
-        <w:ind w:left="1440" w:hanging="720"/>
         <w:jc w:val="both"/>
-        <w:rPr>
-          <w:iCs/>
-        </w:rPr>
       </w:pPr>
+      <w:r>
+        <w:tab/>
+      </w:r>
       <w:r>
         <w:rPr>
           <w:iCs/>
@@ -7469,12 +7545,11 @@
     <w:p>
       <w:pPr>
         <w:spacing w:line="360" w:lineRule="auto"/>
-        <w:ind w:left="1440" w:hanging="720"/>
         <w:jc w:val="both"/>
-        <w:rPr>
-          <w:iCs/>
-        </w:rPr>
       </w:pPr>
+      <w:r>
+        <w:tab/>
+      </w:r>
       <w:r>
         <w:rPr>
           <w:iCs/>
@@ -7523,12 +7598,11 @@
     <w:p>
       <w:pPr>
         <w:spacing w:line="360" w:lineRule="auto"/>
-        <w:ind w:left="1440" w:hanging="720"/>
         <w:jc w:val="both"/>
-        <w:rPr>
-          <w:iCs/>
-        </w:rPr>
       </w:pPr>
+      <w:r>
+        <w:tab/>
+      </w:r>
       <w:proofErr w:type="spellStart"/>
       <w:r>
         <w:rPr>
@@ -7561,18 +7635,13 @@
     <w:p>
       <w:pPr>
         <w:spacing w:line="360" w:lineRule="auto"/>
-        <w:ind w:left="1440" w:hanging="720"/>
         <w:jc w:val="both"/>
-        <w:rPr>
-          <w:iCs/>
-        </w:rPr>
       </w:pPr>
       <w:r>
-        <w:rPr>
-          <w:iCs/>
-        </w:rPr>
         <w:tab/>
-        <w:t xml:space="preserve">       </w:t>
+      </w:r>
+      <w:r>
+        <w:tab/>
       </w:r>
       <w:proofErr w:type="spellStart"/>
       <w:r>
@@ -7593,24 +7662,31 @@
         <w:rPr>
           <w:iCs/>
         </w:rPr>
-        <w:t xml:space="preserve"> = 0.82 for single stage screw compressors</w:t>
+        <w:t xml:space="preserve"> = 82</w:t>
+      </w:r>
+      <w:r>
+        <w:rPr>
+          <w:iCs/>
+        </w:rPr>
+        <w:t>%</w:t>
+      </w:r>
+      <w:r>
+        <w:rPr>
+          <w:iCs/>
+        </w:rPr>
+        <w:t xml:space="preserve"> for single stage screw compressors</w:t>
       </w:r>
     </w:p>
     <w:p>
       <w:pPr>
         <w:spacing w:line="360" w:lineRule="auto"/>
-        <w:ind w:left="1440" w:hanging="720"/>
         <w:jc w:val="both"/>
-        <w:rPr>
-          <w:iCs/>
-        </w:rPr>
       </w:pPr>
       <w:r>
-        <w:rPr>
-          <w:iCs/>
-        </w:rPr>
         <w:tab/>
-        <w:t xml:space="preserve">       </w:t>
+      </w:r>
+      <w:r>
+        <w:tab/>
       </w:r>
       <w:proofErr w:type="spellStart"/>
       <w:r>
@@ -7631,24 +7707,31 @@
         <w:rPr>
           <w:iCs/>
         </w:rPr>
-        <w:t xml:space="preserve"> = 0.75 for multi-stage reciprocating compressors</w:t>
+        <w:t xml:space="preserve"> = 75</w:t>
+      </w:r>
+      <w:r>
+        <w:rPr>
+          <w:iCs/>
+        </w:rPr>
+        <w:t>%</w:t>
+      </w:r>
+      <w:r>
+        <w:rPr>
+          <w:iCs/>
+        </w:rPr>
+        <w:t xml:space="preserve"> for multi-stage reciprocating compressors</w:t>
       </w:r>
     </w:p>
     <w:p>
       <w:pPr>
         <w:spacing w:line="360" w:lineRule="auto"/>
-        <w:ind w:left="1440" w:hanging="720"/>
         <w:jc w:val="both"/>
-        <w:rPr>
-          <w:iCs/>
-        </w:rPr>
       </w:pPr>
       <w:r>
-        <w:rPr>
-          <w:iCs/>
-        </w:rPr>
         <w:tab/>
-        <w:t xml:space="preserve">       </w:t>
+      </w:r>
+      <w:r>
+        <w:tab/>
       </w:r>
       <w:proofErr w:type="spellStart"/>
       <w:r>
@@ -7669,24 +7752,31 @@
         <w:rPr>
           <w:iCs/>
         </w:rPr>
-        <w:t xml:space="preserve"> = 0.82 for rotary screw compressors</w:t>
+        <w:t xml:space="preserve"> = 82</w:t>
+      </w:r>
+      <w:r>
+        <w:rPr>
+          <w:iCs/>
+        </w:rPr>
+        <w:t>%</w:t>
+      </w:r>
+      <w:r>
+        <w:rPr>
+          <w:iCs/>
+        </w:rPr>
+        <w:t xml:space="preserve"> for rotary screw compressors</w:t>
       </w:r>
     </w:p>
     <w:p>
       <w:pPr>
         <w:spacing w:line="360" w:lineRule="auto"/>
-        <w:ind w:left="1440" w:hanging="720"/>
         <w:jc w:val="both"/>
-        <w:rPr>
-          <w:iCs/>
-        </w:rPr>
       </w:pPr>
       <w:r>
-        <w:rPr>
-          <w:iCs/>
-        </w:rPr>
         <w:tab/>
-        <w:t xml:space="preserve">       </w:t>
+      </w:r>
+      <w:r>
+        <w:tab/>
       </w:r>
       <w:proofErr w:type="spellStart"/>
       <w:r>
@@ -7707,24 +7797,31 @@
         <w:rPr>
           <w:iCs/>
         </w:rPr>
-        <w:t xml:space="preserve"> = 0.72 for sliding vane compressors</w:t>
+        <w:t xml:space="preserve"> = 72</w:t>
+      </w:r>
+      <w:r>
+        <w:rPr>
+          <w:iCs/>
+        </w:rPr>
+        <w:t>%</w:t>
+      </w:r>
+      <w:r>
+        <w:rPr>
+          <w:iCs/>
+        </w:rPr>
+        <w:t xml:space="preserve"> for sliding vane compressors</w:t>
       </w:r>
     </w:p>
     <w:p>
       <w:pPr>
         <w:spacing w:line="360" w:lineRule="auto"/>
-        <w:ind w:left="1440" w:hanging="720"/>
         <w:jc w:val="both"/>
-        <w:rPr>
-          <w:iCs/>
-        </w:rPr>
       </w:pPr>
       <w:r>
-        <w:rPr>
-          <w:iCs/>
-        </w:rPr>
         <w:tab/>
-        <w:t xml:space="preserve">       </w:t>
+      </w:r>
+      <w:r>
+        <w:tab/>
       </w:r>
       <w:proofErr w:type="spellStart"/>
       <w:r>
@@ -7745,24 +7842,31 @@
         <w:rPr>
           <w:iCs/>
         </w:rPr>
-        <w:t xml:space="preserve"> = 0.80 for single-stage centrifugal compressors</w:t>
+        <w:t xml:space="preserve"> = 80</w:t>
+      </w:r>
+      <w:r>
+        <w:rPr>
+          <w:iCs/>
+        </w:rPr>
+        <w:t>%</w:t>
+      </w:r>
+      <w:r>
+        <w:rPr>
+          <w:iCs/>
+        </w:rPr>
+        <w:t xml:space="preserve"> for single-stage centrifugal compressors</w:t>
       </w:r>
     </w:p>
     <w:p>
       <w:pPr>
         <w:spacing w:line="360" w:lineRule="auto"/>
-        <w:ind w:left="1440" w:hanging="720"/>
         <w:jc w:val="both"/>
-        <w:rPr>
-          <w:iCs/>
-        </w:rPr>
       </w:pPr>
       <w:r>
-        <w:rPr>
-          <w:iCs/>
-        </w:rPr>
         <w:tab/>
-        <w:t xml:space="preserve">       </w:t>
+      </w:r>
+      <w:r>
+        <w:tab/>
       </w:r>
       <w:proofErr w:type="spellStart"/>
       <w:r>
@@ -7783,15 +7887,32 @@
         <w:rPr>
           <w:iCs/>
         </w:rPr>
-        <w:t xml:space="preserve"> = 0.70 for multi-stage centrifugal compressors</w:t>
+        <w:t xml:space="preserve"> = 70</w:t>
+      </w:r>
+      <w:r>
+        <w:rPr>
+          <w:iCs/>
+        </w:rPr>
+        <w:t>%</w:t>
+      </w:r>
+      <w:r>
+        <w:rPr>
+          <w:iCs/>
+        </w:rPr>
+        <w:t xml:space="preserve"> for multi-stage centrifugal compressors</w:t>
       </w:r>
     </w:p>
     <w:p>
       <w:pPr>
         <w:spacing w:line="360" w:lineRule="auto"/>
-        <w:ind w:left="1440" w:hanging="720"/>
         <w:jc w:val="both"/>
       </w:pPr>
+      <w:r>
+        <w:tab/>
+      </w:r>
+      <w:r>
+        <w:tab/>
+      </w:r>
       <w:proofErr w:type="spellStart"/>
       <w:r>
         <w:rPr>
@@ -7808,7 +7929,6 @@
       </w:r>
       <w:proofErr w:type="spellEnd"/>
       <w:r>
-        <w:tab/>
         <w:t>= Compressor motor efficiency;</w:t>
       </w:r>
       <w:r>
@@ -7817,118 +7937,133 @@
       <w:r>
         <w:t>${EM}</w:t>
       </w:r>
-    </w:p>
-    <w:p>
-      <w:pPr>
-        <w:spacing w:before="120" w:line="360" w:lineRule="auto"/>
-        <w:ind w:firstLine="720"/>
-        <w:jc w:val="both"/>
-      </w:pPr>
-      <w:r>
-        <w:t xml:space="preserve">The </w:t>
-      </w:r>
-      <w:r>
-        <w:t>annual energy</w:t>
-      </w:r>
-      <w:r>
-        <w:t xml:space="preserve"> savings</w:t>
-      </w:r>
-      <w:r>
-        <w:t>, E</w:t>
-      </w:r>
-      <w:r>
-        <w:t>S</w:t>
-      </w:r>
-      <w:r>
-        <w:rPr>
-          <w:iCs/>
-        </w:rPr>
-        <w:t xml:space="preserve">, and </w:t>
-      </w:r>
-      <w:r>
-        <w:rPr>
-          <w:iCs/>
-        </w:rPr>
-        <w:t xml:space="preserve">demand </w:t>
-      </w:r>
-      <w:r>
-        <w:rPr>
-          <w:iCs/>
-        </w:rPr>
-        <w:t>savings</w:t>
-      </w:r>
-      <w:r>
-        <w:rPr>
-          <w:iCs/>
-        </w:rPr>
-        <w:t>, D</w:t>
-      </w:r>
-      <w:r>
-        <w:rPr>
-          <w:iCs/>
-        </w:rPr>
-        <w:t>S</w:t>
-      </w:r>
-      <w:r>
-        <w:rPr>
-          <w:iCs/>
-        </w:rPr>
-        <w:t>,</w:t>
-      </w:r>
-      <w:r>
-        <w:t xml:space="preserve"> are estimated as follows:</w:t>
+      <w:r>
+        <w:t>%</w:t>
       </w:r>
     </w:p>
     <w:p>
       <w:pPr>
         <w:spacing w:line="360" w:lineRule="auto"/>
-        <w:ind w:firstLine="720"/>
+        <w:jc w:val="both"/>
       </w:pPr>
       <w:r>
-        <w:t>E</w:t>
+        <w:tab/>
+      </w:r>
+      <w:r>
+        <w:t xml:space="preserve">The </w:t>
+      </w:r>
+      <w:r>
+        <w:t>annual energy</w:t>
+      </w:r>
+      <w:r>
+        <w:t xml:space="preserve"> savings</w:t>
+      </w:r>
+      <w:r>
+        <w:t>, E</w:t>
       </w:r>
       <w:r>
         <w:t>S</w:t>
       </w:r>
       <w:r>
-        <w:t xml:space="preserve"> </w:t>
-      </w:r>
-      <w:r>
-        <w:tab/>
-        <w:t xml:space="preserve">= L </w:t>
-      </w:r>
-      <w:r>
-        <w:sym w:font="Symbol" w:char="F0B4"/>
-      </w:r>
-      <w:r>
-        <w:t xml:space="preserve"> </w:t>
-      </w:r>
-      <w:r>
-        <w:t>O</w:t>
-      </w:r>
-      <w:r>
-        <w:t xml:space="preserve">H </w:t>
-      </w:r>
-      <w:r>
-        <w:sym w:font="Symbol" w:char="F0B4"/>
-      </w:r>
-      <w:r>
-        <w:t xml:space="preserve"> C</w:t>
-      </w:r>
-      <w:r>
-        <w:rPr>
-          <w:vertAlign w:val="subscript"/>
-        </w:rPr>
-        <w:t>5</w:t>
+        <w:rPr>
+          <w:iCs/>
+        </w:rPr>
+        <w:t xml:space="preserve">, and </w:t>
+      </w:r>
+      <w:r>
+        <w:rPr>
+          <w:iCs/>
+        </w:rPr>
+        <w:t xml:space="preserve">demand </w:t>
+      </w:r>
+      <w:r>
+        <w:rPr>
+          <w:iCs/>
+        </w:rPr>
+        <w:t>savings</w:t>
+      </w:r>
+      <w:r>
+        <w:rPr>
+          <w:iCs/>
+        </w:rPr>
+        <w:t>, D</w:t>
+      </w:r>
+      <w:r>
+        <w:rPr>
+          <w:iCs/>
+        </w:rPr>
+        <w:t>S</w:t>
+      </w:r>
+      <w:r>
+        <w:rPr>
+          <w:iCs/>
+        </w:rPr>
+        <w:t>,</w:t>
+      </w:r>
+      <w:r>
+        <w:t xml:space="preserve"> are estimated as follows:</w:t>
       </w:r>
     </w:p>
     <w:p>
       <w:pPr>
         <w:spacing w:line="360" w:lineRule="auto"/>
-        <w:ind w:firstLine="720"/>
+      </w:pPr>
+      <w:r>
+        <w:tab/>
+      </w:r>
+      <w:r>
+        <w:t>E</w:t>
+      </w:r>
+      <w:r>
+        <w:t>S</w:t>
+      </w:r>
+      <w:r>
+        <w:t xml:space="preserve"> </w:t>
+      </w:r>
+      <w:r>
+        <w:tab/>
+        <w:t xml:space="preserve">= L </w:t>
+      </w:r>
+      <w:r>
+        <w:sym w:font="Symbol" w:char="F0B4"/>
+      </w:r>
+      <w:r>
+        <w:t xml:space="preserve"> C</w:t>
+      </w:r>
+      <w:r>
+        <w:rPr>
+          <w:vertAlign w:val="subscript"/>
+        </w:rPr>
+        <w:t>5</w:t>
+      </w:r>
+      <w:r>
+        <w:t xml:space="preserve"> </w:t>
+      </w:r>
+      <w:r>
+        <w:sym w:font="Symbol" w:char="F0B4"/>
+      </w:r>
+      <w:r>
+        <w:t xml:space="preserve"> </w:t>
+      </w:r>
+      <w:r>
+        <w:t>O</w:t>
+      </w:r>
+      <w:r>
+        <w:t>H</w:t>
+      </w:r>
+      <w:r>
+        <w:t>,</w:t>
+      </w:r>
+    </w:p>
+    <w:p>
+      <w:pPr>
+        <w:spacing w:line="360" w:lineRule="auto"/>
         <w:jc w:val="both"/>
       </w:pPr>
       <w:r>
+        <w:tab/>
+      </w:r>
+      <w:r>
         <w:t>D</w:t>
       </w:r>
       <w:r>
@@ -7961,6 +8096,21 @@
       </w:r>
       <w:r>
         <w:t xml:space="preserve"> CF</w:t>
+      </w:r>
+      <w:r>
+        <w:t xml:space="preserve"> </w:t>
+      </w:r>
+      <w:r>
+        <w:sym w:font="Symbol" w:char="F0B4"/>
+      </w:r>
+      <w:r>
+        <w:t xml:space="preserve"> C</w:t>
+      </w:r>
+      <w:r>
+        <w:rPr>
+          <w:vertAlign w:val="subscript"/>
+        </w:rPr>
+        <w:t>6</w:t>
       </w:r>
       <w:r>
         <w:t>,</w:t>
@@ -7982,13 +8132,11 @@
     <w:p>
       <w:pPr>
         <w:spacing w:line="360" w:lineRule="auto"/>
-        <w:ind w:left="1440" w:hanging="720"/>
-        <w:jc w:val="both"/>
-        <w:rPr>
-          <w:iCs/>
-        </w:rPr>
       </w:pPr>
       <w:r>
+        <w:tab/>
+      </w:r>
+      <w:r>
         <w:rPr>
           <w:iCs/>
         </w:rPr>
@@ -8006,7 +8154,19 @@
           <w:iCs/>
         </w:rPr>
         <w:tab/>
-        <w:t>= Conversion factor;</w:t>
+        <w:t xml:space="preserve">= Conversion </w:t>
+      </w:r>
+      <w:r>
+        <w:rPr>
+          <w:iCs/>
+        </w:rPr>
+        <w:t>constant</w:t>
+      </w:r>
+      <w:r>
+        <w:rPr>
+          <w:iCs/>
+        </w:rPr>
+        <w:t>;</w:t>
       </w:r>
       <w:r>
         <w:rPr>
@@ -8018,31 +8178,68 @@
     <w:p>
       <w:pPr>
         <w:spacing w:line="360" w:lineRule="auto"/>
-        <w:ind w:left="1440" w:hanging="720"/>
-        <w:jc w:val="both"/>
       </w:pPr>
       <w:r>
-        <w:rPr>
-          <w:iCs/>
-        </w:rPr>
-        <w:t>CF</w:t>
-      </w:r>
-      <w:r>
         <w:tab/>
-        <w:t xml:space="preserve">= Coincidence factor – probability that the equipment contributes to </w:t>
+      </w:r>
+      <w:r>
+        <w:rPr>
+          <w:iCs/>
+        </w:rPr>
+        <w:t>O</w:t>
+      </w:r>
+      <w:r>
+        <w:rPr>
+          <w:iCs/>
+        </w:rPr>
+        <w:t>H</w:t>
       </w:r>
       <w:r>
         <w:tab/>
+        <w:t xml:space="preserve">= Annual time during which leak occurs; </w:t>
+      </w:r>
+      <w:r>
+        <w:t xml:space="preserve">${OH} </w:t>
+      </w:r>
+      <w:proofErr w:type="spellStart"/>
+      <w:r>
+        <w:t>hr</w:t>
+      </w:r>
+      <w:proofErr w:type="spellEnd"/>
+      <w:r>
+        <w:t>/</w:t>
+      </w:r>
+      <w:proofErr w:type="spellStart"/>
+      <w:r>
+        <w:t>y</w:t>
+      </w:r>
+      <w:r>
+        <w:t>r</w:t>
+      </w:r>
+      <w:proofErr w:type="spellEnd"/>
+      <w:r>
+        <w:t xml:space="preserve"> (${HR} hours per day, ${DY} days per week, ${WK} weeks per year)</w:t>
       </w:r>
     </w:p>
     <w:p>
       <w:pPr>
         <w:spacing w:line="360" w:lineRule="auto"/>
-        <w:ind w:left="1440" w:hanging="720"/>
-        <w:jc w:val="both"/>
       </w:pPr>
       <w:r>
-        <w:t xml:space="preserve">                </w:t>
+        <w:tab/>
+      </w:r>
+      <w:r>
+        <w:rPr>
+          <w:iCs/>
+        </w:rPr>
+        <w:t>CF</w:t>
+      </w:r>
+      <w:r>
+        <w:tab/>
+        <w:t>= Coincidence factor – probability that the equipment contributes to</w:t>
+      </w:r>
+      <w:r>
+        <w:t xml:space="preserve"> </w:t>
       </w:r>
       <w:r>
         <w:t>t</w:t>
@@ -8052,63 +8249,70 @@
       </w:r>
       <w:r>
         <w:t>; 1</w:t>
+      </w:r>
+      <w:r>
+        <w:t>00% per month</w:t>
       </w:r>
     </w:p>
     <w:p>
       <w:pPr>
         <w:spacing w:line="360" w:lineRule="auto"/>
-        <w:ind w:left="1440" w:hanging="720"/>
-        <w:jc w:val="both"/>
       </w:pPr>
       <w:r>
         <w:rPr>
           <w:iCs/>
         </w:rPr>
-        <w:t>O</w:t>
-      </w:r>
-      <w:r>
-        <w:rPr>
-          <w:iCs/>
-        </w:rPr>
-        <w:t>H</w:t>
-      </w:r>
-      <w:r>
         <w:tab/>
-        <w:t xml:space="preserve">= Annual time </w:t>
-      </w:r>
-      <w:r>
-        <w:t>during which leak occurs;</w:t>
-      </w:r>
-      <w:r>
-        <w:t xml:space="preserve"> </w:t>
-      </w:r>
-      <w:r>
-        <w:t>$</w:t>
-      </w:r>
-      <w:r>
-        <w:t>{OH}</w:t>
-      </w:r>
-      <w:r>
-        <w:t xml:space="preserve"> </w:t>
-      </w:r>
-      <w:proofErr w:type="spellStart"/>
-      <w:r>
-        <w:t>hr</w:t>
-      </w:r>
-      <w:proofErr w:type="spellEnd"/>
-      <w:r>
-        <w:t>/</w:t>
-      </w:r>
-      <w:proofErr w:type="spellStart"/>
-      <w:r>
-        <w:t>y</w:t>
-      </w:r>
-      <w:r>
-        <w:t>r</w:t>
-      </w:r>
-      <w:proofErr w:type="spellEnd"/>
-      <w:r>
-        <w:t xml:space="preserve"> (${HR} hours per day, ${DY} days per week, ${WK} weeks per year)</w:t>
+      </w:r>
+      <w:r>
+        <w:rPr>
+          <w:iCs/>
+        </w:rPr>
+        <w:t>C</w:t>
+      </w:r>
+      <w:r>
+        <w:rPr>
+          <w:iCs/>
+          <w:vertAlign w:val="subscript"/>
+        </w:rPr>
+        <w:t>6</w:t>
+      </w:r>
+      <w:r>
+        <w:rPr>
+          <w:iCs/>
+        </w:rPr>
+        <w:tab/>
+        <w:t xml:space="preserve">= Conversion </w:t>
+      </w:r>
+      <w:r>
+        <w:rPr>
+          <w:iCs/>
+        </w:rPr>
+        <w:t>constant</w:t>
+      </w:r>
+      <w:r>
+        <w:rPr>
+          <w:iCs/>
+        </w:rPr>
+        <w:t>;</w:t>
+      </w:r>
+      <w:r>
+        <w:rPr>
+          <w:iCs/>
+        </w:rPr>
+        <w:t xml:space="preserve"> 12 months</w:t>
+      </w:r>
+      <w:r>
+        <w:rPr>
+          <w:iCs/>
+        </w:rPr>
+        <w:t xml:space="preserve"> per </w:t>
+      </w:r>
+      <w:r>
+        <w:rPr>
+          <w:iCs/>
+        </w:rPr>
+        <w:t>year</w:t>
       </w:r>
     </w:p>
     <w:sectPr>

</xml_diff>